<commit_message>
Foutje aan mijn kant
</commit_message>
<xml_diff>
--- a/Documentatie/Sjabloon Acceptatietest.docx
+++ b/Documentatie/Sjabloon Acceptatietest.docx
@@ -4,6 +4,7 @@
   <w:body>
     <w:p>
       <w:pPr>
+        <w:jc w:val="center"/>
         <w:rPr>
           <w:lang w:eastAsia="nl-NL"/>
         </w:rPr>
@@ -111,13 +112,8 @@
                             </w:r>
                           </w:p>
                           <w:p>
-                            <w:proofErr w:type="spellStart"/>
                             <w:r>
-                              <w:t>Leerlingnummer</w:t>
-                            </w:r>
-                            <w:proofErr w:type="spellEnd"/>
-                            <w:r>
-                              <w:t xml:space="preserve">: </w:t>
+                              <w:t xml:space="preserve">Leerlingnummer: </w:t>
                             </w:r>
                           </w:p>
                           <w:p>
@@ -419,7 +415,6 @@
                 <w:b/>
               </w:rPr>
             </w:pPr>
-            <w:proofErr w:type="spellStart"/>
             <w:r>
               <w:rPr>
                 <w:rFonts w:ascii="Calibri" w:hAnsi="Calibri"/>
@@ -432,15 +427,7 @@
                 <w:rFonts w:ascii="Calibri" w:hAnsi="Calibri"/>
                 <w:b/>
               </w:rPr>
-              <w:t>formulier</w:t>
-            </w:r>
-            <w:proofErr w:type="spellEnd"/>
-            <w:r>
-              <w:rPr>
-                <w:rFonts w:ascii="Calibri" w:hAnsi="Calibri"/>
-                <w:b/>
-              </w:rPr>
-              <w:t xml:space="preserve"> invullen zonder wachtwoord</w:t>
+              <w:t>formulier invullen zonder wachtwoord</w:t>
             </w:r>
           </w:p>
         </w:tc>
@@ -510,7 +497,14 @@
                 <w:rFonts w:ascii="Calibri" w:hAnsi="Calibri"/>
                 <w:b/>
               </w:rPr>
-              <w:t>Klik in het menu bovenin op inloggen</w:t>
+              <w:t xml:space="preserve">Klik in het menu bovenin op </w:t>
+            </w:r>
+            <w:r>
+              <w:rPr>
+                <w:rFonts w:ascii="Calibri" w:hAnsi="Calibri"/>
+                <w:b/>
+              </w:rPr>
+              <w:t>registreren</w:t>
             </w:r>
           </w:p>
           <w:p>
@@ -1845,21 +1839,7 @@
               <w:rPr>
                 <w:rFonts w:ascii="Calibri" w:hAnsi="Calibri"/>
               </w:rPr>
-              <w:t xml:space="preserve">Als je op de button hebt gedrukt ga je naar </w:t>
-            </w:r>
-            <w:proofErr w:type="spellStart"/>
-            <w:r>
-              <w:rPr>
-                <w:rFonts w:ascii="Calibri" w:hAnsi="Calibri"/>
-              </w:rPr>
-              <w:t>login.php</w:t>
-            </w:r>
-            <w:proofErr w:type="spellEnd"/>
-            <w:r>
-              <w:rPr>
-                <w:rFonts w:ascii="Calibri" w:hAnsi="Calibri"/>
-              </w:rPr>
-              <w:t xml:space="preserve"> en is het account aan gemaakt.</w:t>
+              <w:t>Als je op de button hebt gedrukt ga je naar login.php en is het account aan gemaakt.</w:t>
             </w:r>
           </w:p>
         </w:tc>
@@ -3471,16 +3451,8 @@
               <w:rPr>
                 <w:rFonts w:ascii="Calibri" w:hAnsi="Calibri"/>
               </w:rPr>
-              <w:t xml:space="preserve">Je word ingelogd en je komt terecht op </w:t>
-            </w:r>
-            <w:proofErr w:type="spellStart"/>
-            <w:r>
-              <w:rPr>
-                <w:rFonts w:ascii="Calibri" w:hAnsi="Calibri"/>
-              </w:rPr>
-              <w:t>books.php</w:t>
-            </w:r>
-            <w:proofErr w:type="spellEnd"/>
+              <w:t>Je word ingelogd en je komt terecht op books.php</w:t>
+            </w:r>
           </w:p>
         </w:tc>
       </w:tr>
@@ -3889,21 +3861,12 @@
                 <w:b/>
               </w:rPr>
             </w:pPr>
-            <w:proofErr w:type="spellStart"/>
-            <w:r>
-              <w:rPr>
-                <w:rFonts w:ascii="Calibri" w:hAnsi="Calibri"/>
-                <w:b/>
-              </w:rPr>
-              <w:t>Img_upload</w:t>
-            </w:r>
-            <w:proofErr w:type="spellEnd"/>
-            <w:r>
-              <w:rPr>
-                <w:rFonts w:ascii="Calibri" w:hAnsi="Calibri"/>
-                <w:b/>
-              </w:rPr>
-              <w:t xml:space="preserve"> aan boek</w:t>
+            <w:r>
+              <w:rPr>
+                <w:rFonts w:ascii="Calibri" w:hAnsi="Calibri"/>
+                <w:b/>
+              </w:rPr>
+              <w:t>Img_upload aan boek</w:t>
             </w:r>
           </w:p>
         </w:tc>
@@ -3974,7 +3937,67 @@
                 <w:rFonts w:ascii="Calibri" w:hAnsi="Calibri"/>
                 <w:b/>
               </w:rPr>
-              <w:t xml:space="preserve">Klik in het menu bovenin op </w:t>
+              <w:t>Klik in het menu bovenin op login</w:t>
+            </w:r>
+          </w:p>
+          <w:p>
+            <w:pPr>
+              <w:pStyle w:val="Lijstalinea"/>
+              <w:numPr>
+                <w:ilvl w:val="0"/>
+                <w:numId w:val="12"/>
+              </w:numPr>
+              <w:rPr>
+                <w:rFonts w:ascii="Calibri" w:hAnsi="Calibri"/>
+                <w:b/>
+              </w:rPr>
+            </w:pPr>
+            <w:r>
+              <w:rPr>
+                <w:rFonts w:ascii="Calibri" w:hAnsi="Calibri"/>
+                <w:b/>
+              </w:rPr>
+              <w:t>Vul in het formulier bij email:  admin@tcrmbo.nl</w:t>
+            </w:r>
+          </w:p>
+          <w:p>
+            <w:pPr>
+              <w:pStyle w:val="Lijstalinea"/>
+              <w:numPr>
+                <w:ilvl w:val="0"/>
+                <w:numId w:val="12"/>
+              </w:numPr>
+              <w:rPr>
+                <w:rFonts w:ascii="Calibri" w:hAnsi="Calibri"/>
+                <w:b/>
+              </w:rPr>
+            </w:pPr>
+            <w:r>
+              <w:rPr>
+                <w:rFonts w:ascii="Calibri" w:hAnsi="Calibri"/>
+                <w:b/>
+              </w:rPr>
+              <w:t>Vul in het formulier bij wachtwoord: 1234</w:t>
+            </w:r>
+          </w:p>
+          <w:p>
+            <w:pPr>
+              <w:pStyle w:val="Lijstalinea"/>
+              <w:numPr>
+                <w:ilvl w:val="0"/>
+                <w:numId w:val="12"/>
+              </w:numPr>
+              <w:rPr>
+                <w:rFonts w:ascii="Calibri" w:hAnsi="Calibri"/>
+                <w:b/>
+              </w:rPr>
+            </w:pPr>
+            <w:r>
+              <w:rPr>
+                <w:rFonts w:ascii="Calibri" w:hAnsi="Calibri"/>
+                <w:b/>
+              </w:rPr>
+              <w:t xml:space="preserve">Klik op </w:t>
             </w:r>
             <w:r>
               <w:rPr>
@@ -3983,73 +4006,6 @@
               </w:rPr>
               <w:t>login</w:t>
             </w:r>
-          </w:p>
-          <w:p>
-            <w:pPr>
-              <w:pStyle w:val="Lijstalinea"/>
-              <w:numPr>
-                <w:ilvl w:val="0"/>
-                <w:numId w:val="12"/>
-              </w:numPr>
-              <w:rPr>
-                <w:rFonts w:ascii="Calibri" w:hAnsi="Calibri"/>
-                <w:b/>
-              </w:rPr>
-            </w:pPr>
-            <w:r>
-              <w:rPr>
-                <w:rFonts w:ascii="Calibri" w:hAnsi="Calibri"/>
-                <w:b/>
-              </w:rPr>
-              <w:t>Vul in het formulier bij email:  admin@tcrmbo.nl</w:t>
-            </w:r>
-          </w:p>
-          <w:p>
-            <w:pPr>
-              <w:pStyle w:val="Lijstalinea"/>
-              <w:numPr>
-                <w:ilvl w:val="0"/>
-                <w:numId w:val="12"/>
-              </w:numPr>
-              <w:rPr>
-                <w:rFonts w:ascii="Calibri" w:hAnsi="Calibri"/>
-                <w:b/>
-              </w:rPr>
-            </w:pPr>
-            <w:r>
-              <w:rPr>
-                <w:rFonts w:ascii="Calibri" w:hAnsi="Calibri"/>
-                <w:b/>
-              </w:rPr>
-              <w:t>Vul in het formulier bij wachtwoord: 1234</w:t>
-            </w:r>
-          </w:p>
-          <w:p>
-            <w:pPr>
-              <w:pStyle w:val="Lijstalinea"/>
-              <w:numPr>
-                <w:ilvl w:val="0"/>
-                <w:numId w:val="12"/>
-              </w:numPr>
-              <w:rPr>
-                <w:rFonts w:ascii="Calibri" w:hAnsi="Calibri"/>
-                <w:b/>
-              </w:rPr>
-            </w:pPr>
-            <w:r>
-              <w:rPr>
-                <w:rFonts w:ascii="Calibri" w:hAnsi="Calibri"/>
-                <w:b/>
-              </w:rPr>
-              <w:t xml:space="preserve">Klik op </w:t>
-            </w:r>
-            <w:r>
-              <w:rPr>
-                <w:rFonts w:ascii="Calibri" w:hAnsi="Calibri"/>
-                <w:b/>
-              </w:rPr>
-              <w:t>login</w:t>
-            </w:r>
             <w:r>
               <w:rPr>
                 <w:rFonts w:ascii="Calibri" w:hAnsi="Calibri"/>
@@ -4075,17 +4031,8 @@
                 <w:rFonts w:ascii="Calibri" w:hAnsi="Calibri"/>
                 <w:b/>
               </w:rPr>
-              <w:t xml:space="preserve">Komt terecht op </w:t>
-            </w:r>
-            <w:proofErr w:type="spellStart"/>
-            <w:r>
-              <w:rPr>
-                <w:rFonts w:ascii="Calibri" w:hAnsi="Calibri"/>
-                <w:b/>
-              </w:rPr>
-              <w:t>books.php</w:t>
-            </w:r>
-            <w:proofErr w:type="spellEnd"/>
+              <w:t>Komt terecht op books.php</w:t>
+            </w:r>
           </w:p>
           <w:p>
             <w:pPr>
@@ -4284,17 +4231,8 @@
                 <w:rFonts w:ascii="Calibri" w:hAnsi="Calibri"/>
                 <w:b/>
               </w:rPr>
-              <w:t xml:space="preserve">Vul in het formulier bij bestand kiezen: een </w:t>
-            </w:r>
-            <w:proofErr w:type="spellStart"/>
-            <w:r>
-              <w:rPr>
-                <w:rFonts w:ascii="Calibri" w:hAnsi="Calibri"/>
-                <w:b/>
-              </w:rPr>
-              <w:t>img</w:t>
-            </w:r>
-            <w:proofErr w:type="spellEnd"/>
+              <w:t>Vul in het formulier bij bestand kiezen: een img</w:t>
+            </w:r>
             <w:r>
               <w:rPr>
                 <w:rFonts w:ascii="Calibri" w:hAnsi="Calibri"/>
@@ -4365,21 +4303,7 @@
               <w:rPr>
                 <w:rFonts w:ascii="Calibri" w:hAnsi="Calibri"/>
               </w:rPr>
-              <w:t xml:space="preserve">De </w:t>
-            </w:r>
-            <w:proofErr w:type="spellStart"/>
-            <w:r>
-              <w:rPr>
-                <w:rFonts w:ascii="Calibri" w:hAnsi="Calibri"/>
-              </w:rPr>
-              <w:t>img</w:t>
-            </w:r>
-            <w:proofErr w:type="spellEnd"/>
-            <w:r>
-              <w:rPr>
-                <w:rFonts w:ascii="Calibri" w:hAnsi="Calibri"/>
-              </w:rPr>
-              <w:t xml:space="preserve"> </w:t>
+              <w:t xml:space="preserve">De img </w:t>
             </w:r>
             <w:r>
               <w:rPr>
@@ -4397,16 +4321,8 @@
               <w:rPr>
                 <w:rFonts w:ascii="Calibri" w:hAnsi="Calibri"/>
               </w:rPr>
-              <w:t xml:space="preserve">/ file word lokaal </w:t>
-            </w:r>
-            <w:proofErr w:type="spellStart"/>
-            <w:r>
-              <w:rPr>
-                <w:rFonts w:ascii="Calibri" w:hAnsi="Calibri"/>
-              </w:rPr>
-              <w:t>opgelagen</w:t>
-            </w:r>
-            <w:proofErr w:type="spellEnd"/>
+              <w:t>/ file word lokaal opgelagen</w:t>
+            </w:r>
           </w:p>
         </w:tc>
       </w:tr>
@@ -4964,17 +4880,8 @@
                 <w:rFonts w:ascii="Calibri" w:hAnsi="Calibri"/>
                 <w:b/>
               </w:rPr>
-              <w:t xml:space="preserve">Komt terecht op </w:t>
-            </w:r>
-            <w:proofErr w:type="spellStart"/>
-            <w:r>
-              <w:rPr>
-                <w:rFonts w:ascii="Calibri" w:hAnsi="Calibri"/>
-                <w:b/>
-              </w:rPr>
-              <w:t>login.php</w:t>
-            </w:r>
-            <w:proofErr w:type="spellEnd"/>
+              <w:t>Komt terecht op login.php</w:t>
+            </w:r>
           </w:p>
           <w:p>
             <w:pPr>
@@ -5043,17 +4950,8 @@
                 <w:rFonts w:ascii="Calibri" w:hAnsi="Calibri"/>
                 <w:b/>
               </w:rPr>
-              <w:t xml:space="preserve">Komt terecht op </w:t>
-            </w:r>
-            <w:proofErr w:type="spellStart"/>
-            <w:r>
-              <w:rPr>
-                <w:rFonts w:ascii="Calibri" w:hAnsi="Calibri"/>
-                <w:b/>
-              </w:rPr>
-              <w:t>books.php</w:t>
-            </w:r>
-            <w:proofErr w:type="spellEnd"/>
+              <w:t>Komt terecht op books.php</w:t>
+            </w:r>
           </w:p>
           <w:p>
             <w:pPr>
@@ -5343,17 +5241,8 @@
                 <w:rFonts w:ascii="Calibri" w:hAnsi="Calibri"/>
                 <w:b/>
               </w:rPr>
-              <w:t xml:space="preserve">bestand kiezen: een </w:t>
-            </w:r>
-            <w:proofErr w:type="spellStart"/>
-            <w:r>
-              <w:rPr>
-                <w:rFonts w:ascii="Calibri" w:hAnsi="Calibri"/>
-                <w:b/>
-              </w:rPr>
-              <w:t>img</w:t>
-            </w:r>
-            <w:proofErr w:type="spellEnd"/>
+              <w:t>bestand kiezen: een img</w:t>
+            </w:r>
           </w:p>
           <w:p>
             <w:pPr>
@@ -5969,17 +5858,8 @@
                 <w:rFonts w:ascii="Calibri" w:hAnsi="Calibri"/>
                 <w:b/>
               </w:rPr>
-              <w:t xml:space="preserve">Komt terecht op </w:t>
-            </w:r>
-            <w:proofErr w:type="spellStart"/>
-            <w:r>
-              <w:rPr>
-                <w:rFonts w:ascii="Calibri" w:hAnsi="Calibri"/>
-                <w:b/>
-              </w:rPr>
-              <w:t>login.php</w:t>
-            </w:r>
-            <w:proofErr w:type="spellEnd"/>
+              <w:t>Komt terecht op login.php</w:t>
+            </w:r>
           </w:p>
           <w:p>
             <w:pPr>
@@ -6048,17 +5928,8 @@
                 <w:rFonts w:ascii="Calibri" w:hAnsi="Calibri"/>
                 <w:b/>
               </w:rPr>
-              <w:t xml:space="preserve">Komt terecht op </w:t>
-            </w:r>
-            <w:proofErr w:type="spellStart"/>
-            <w:r>
-              <w:rPr>
-                <w:rFonts w:ascii="Calibri" w:hAnsi="Calibri"/>
-                <w:b/>
-              </w:rPr>
-              <w:t>books.php</w:t>
-            </w:r>
-            <w:proofErr w:type="spellEnd"/>
+              <w:t>Komt terecht op books.php</w:t>
+            </w:r>
           </w:p>
           <w:p>
             <w:pPr>
@@ -6292,17 +6163,8 @@
                 <w:rFonts w:ascii="Calibri" w:hAnsi="Calibri"/>
                 <w:b/>
               </w:rPr>
-              <w:t xml:space="preserve">Vul in het formulier bij bestand kiezen: een </w:t>
-            </w:r>
-            <w:proofErr w:type="spellStart"/>
-            <w:r>
-              <w:rPr>
-                <w:rFonts w:ascii="Calibri" w:hAnsi="Calibri"/>
-                <w:b/>
-              </w:rPr>
-              <w:t>img</w:t>
-            </w:r>
-            <w:proofErr w:type="spellEnd"/>
+              <w:t>Vul in het formulier bij bestand kiezen: een img</w:t>
+            </w:r>
           </w:p>
           <w:p>
             <w:pPr>
@@ -6367,14 +6229,12 @@
               </w:rPr>
               <w:t xml:space="preserve">Het boek wordt aangemaakt en je komt terecht op </w:t>
             </w:r>
-            <w:proofErr w:type="spellStart"/>
             <w:r>
               <w:rPr>
                 <w:rFonts w:ascii="Calibri" w:hAnsi="Calibri"/>
               </w:rPr>
               <w:t>books_available.php</w:t>
             </w:r>
-            <w:proofErr w:type="spellEnd"/>
           </w:p>
         </w:tc>
       </w:tr>
@@ -6984,17 +6844,8 @@
                 <w:rFonts w:ascii="Calibri" w:hAnsi="Calibri"/>
                 <w:b/>
               </w:rPr>
-              <w:t xml:space="preserve">Komt terecht op </w:t>
-            </w:r>
-            <w:proofErr w:type="spellStart"/>
-            <w:r>
-              <w:rPr>
-                <w:rFonts w:ascii="Calibri" w:hAnsi="Calibri"/>
-                <w:b/>
-              </w:rPr>
-              <w:t>login.php</w:t>
-            </w:r>
-            <w:proofErr w:type="spellEnd"/>
+              <w:t>Komt terecht op login.php</w:t>
+            </w:r>
           </w:p>
           <w:p>
             <w:pPr>
@@ -7063,17 +6914,8 @@
                 <w:rFonts w:ascii="Calibri" w:hAnsi="Calibri"/>
                 <w:b/>
               </w:rPr>
-              <w:t xml:space="preserve">Komt terecht op </w:t>
-            </w:r>
-            <w:proofErr w:type="spellStart"/>
-            <w:r>
-              <w:rPr>
-                <w:rFonts w:ascii="Calibri" w:hAnsi="Calibri"/>
-                <w:b/>
-              </w:rPr>
-              <w:t>books.php</w:t>
-            </w:r>
-            <w:proofErr w:type="spellEnd"/>
+              <w:t>Komt terecht op books.php</w:t>
+            </w:r>
           </w:p>
           <w:p>
             <w:pPr>
@@ -7272,17 +7114,8 @@
                 <w:rFonts w:ascii="Calibri" w:hAnsi="Calibri"/>
                 <w:b/>
               </w:rPr>
-              <w:t xml:space="preserve">Vul in het formulier bij bestand kiezen: een </w:t>
-            </w:r>
-            <w:proofErr w:type="spellStart"/>
-            <w:r>
-              <w:rPr>
-                <w:rFonts w:ascii="Calibri" w:hAnsi="Calibri"/>
-                <w:b/>
-              </w:rPr>
-              <w:t>img</w:t>
-            </w:r>
-            <w:proofErr w:type="spellEnd"/>
+              <w:t>Vul in het formulier bij bestand kiezen: een img</w:t>
+            </w:r>
           </w:p>
           <w:p>
             <w:pPr>
@@ -7323,7 +7156,6 @@
               </w:rPr>
               <w:t xml:space="preserve">Je komt terecht op </w:t>
             </w:r>
-            <w:proofErr w:type="spellStart"/>
             <w:r>
               <w:rPr>
                 <w:rFonts w:ascii="Calibri" w:hAnsi="Calibri"/>
@@ -7331,7 +7163,6 @@
               </w:rPr>
               <w:t>books_available.php</w:t>
             </w:r>
-            <w:proofErr w:type="spellEnd"/>
           </w:p>
           <w:p>
             <w:pPr>
@@ -7959,17 +7790,8 @@
                 <w:rFonts w:ascii="Calibri" w:hAnsi="Calibri"/>
                 <w:b/>
               </w:rPr>
-              <w:t xml:space="preserve">Je komt terecht op </w:t>
-            </w:r>
-            <w:proofErr w:type="spellStart"/>
-            <w:r>
-              <w:rPr>
-                <w:rFonts w:ascii="Calibri" w:hAnsi="Calibri"/>
-                <w:b/>
-              </w:rPr>
-              <w:t>books.php</w:t>
-            </w:r>
-            <w:proofErr w:type="spellEnd"/>
+              <w:t>Je komt terecht op books.php</w:t>
+            </w:r>
           </w:p>
           <w:p>
             <w:pPr>
@@ -8085,14 +7907,12 @@
               </w:rPr>
               <w:t xml:space="preserve"> </w:t>
             </w:r>
-            <w:proofErr w:type="spellStart"/>
             <w:r>
               <w:rPr>
                 <w:rFonts w:ascii="Calibri" w:hAnsi="Calibri"/>
               </w:rPr>
               <w:t>books_reserved_success.php</w:t>
             </w:r>
-            <w:proofErr w:type="spellEnd"/>
             <w:r>
               <w:rPr>
                 <w:rFonts w:ascii="Calibri" w:hAnsi="Calibri"/>
@@ -8565,17 +8385,8 @@
                 <w:rFonts w:ascii="Calibri" w:hAnsi="Calibri"/>
                 <w:b/>
               </w:rPr>
-              <w:t xml:space="preserve">Je komt terecht op </w:t>
-            </w:r>
-            <w:proofErr w:type="spellStart"/>
-            <w:r>
-              <w:rPr>
-                <w:rFonts w:ascii="Calibri" w:hAnsi="Calibri"/>
-                <w:b/>
-              </w:rPr>
-              <w:t>books.php</w:t>
-            </w:r>
-            <w:proofErr w:type="spellEnd"/>
+              <w:t>Je komt terecht op books.php</w:t>
+            </w:r>
           </w:p>
           <w:p>
             <w:pPr>
@@ -8667,14 +8478,12 @@
               </w:rPr>
               <w:t xml:space="preserve">Het boek is niet gereserveerd en je komt terecht op </w:t>
             </w:r>
-            <w:proofErr w:type="spellStart"/>
             <w:r>
               <w:rPr>
                 <w:rFonts w:ascii="Calibri" w:hAnsi="Calibri"/>
               </w:rPr>
               <w:t>books_reserved_error.php</w:t>
             </w:r>
-            <w:proofErr w:type="spellEnd"/>
             <w:r>
               <w:rPr>
                 <w:rFonts w:ascii="Calibri" w:hAnsi="Calibri"/>
@@ -9240,17 +9049,8 @@
                 <w:rFonts w:ascii="Calibri" w:hAnsi="Calibri"/>
                 <w:b/>
               </w:rPr>
-              <w:t xml:space="preserve">Je komt terecht op </w:t>
-            </w:r>
-            <w:proofErr w:type="spellStart"/>
-            <w:r>
-              <w:rPr>
-                <w:rFonts w:ascii="Calibri" w:hAnsi="Calibri"/>
-                <w:b/>
-              </w:rPr>
-              <w:t>books.php</w:t>
-            </w:r>
-            <w:proofErr w:type="spellEnd"/>
+              <w:t>Je komt terecht op books.php</w:t>
+            </w:r>
           </w:p>
           <w:p>
             <w:pPr>
@@ -9381,14 +9181,12 @@
               </w:rPr>
               <w:t xml:space="preserve">Je komt terecht </w:t>
             </w:r>
-            <w:proofErr w:type="spellStart"/>
             <w:r>
               <w:rPr>
                 <w:rFonts w:ascii="Calibri" w:hAnsi="Calibri"/>
               </w:rPr>
               <w:t>delete_reserved_succes.php</w:t>
             </w:r>
-            <w:proofErr w:type="spellEnd"/>
             <w:r>
               <w:rPr>
                 <w:rFonts w:ascii="Calibri" w:hAnsi="Calibri"/>
@@ -9752,17 +9550,8 @@
                 <w:b/>
                 <w:sz w:val="24"/>
               </w:rPr>
-              <w:t xml:space="preserve">Live search </w:t>
-            </w:r>
-            <w:proofErr w:type="spellStart"/>
-            <w:r>
-              <w:rPr>
-                <w:b/>
-                <w:sz w:val="24"/>
-              </w:rPr>
-              <w:t>function</w:t>
-            </w:r>
-            <w:proofErr w:type="spellEnd"/>
+              <w:t>Live search function</w:t>
+            </w:r>
           </w:p>
         </w:tc>
       </w:tr>
@@ -9831,23 +9620,7 @@
                 <w:rFonts w:ascii="Calibri" w:hAnsi="Calibri"/>
                 <w:b/>
               </w:rPr>
-              <w:t xml:space="preserve">Test live search </w:t>
-            </w:r>
-            <w:proofErr w:type="spellStart"/>
-            <w:r>
-              <w:rPr>
-                <w:rFonts w:ascii="Calibri" w:hAnsi="Calibri"/>
-                <w:b/>
-              </w:rPr>
-              <w:t>function</w:t>
-            </w:r>
-            <w:proofErr w:type="spellEnd"/>
-            <w:r>
-              <w:rPr>
-                <w:rFonts w:ascii="Calibri" w:hAnsi="Calibri"/>
-                <w:b/>
-              </w:rPr>
-              <w:t xml:space="preserve"> </w:t>
+              <w:t xml:space="preserve">Test live search function </w:t>
             </w:r>
           </w:p>
         </w:tc>
@@ -10503,21 +10276,7 @@
               <w:rPr>
                 <w:rFonts w:ascii="Calibri" w:hAnsi="Calibri"/>
               </w:rPr>
-              <w:t xml:space="preserve">je komt terecht </w:t>
-            </w:r>
-            <w:proofErr w:type="spellStart"/>
-            <w:r>
-              <w:rPr>
-                <w:rFonts w:ascii="Calibri" w:hAnsi="Calibri"/>
-              </w:rPr>
-              <w:t>search.php</w:t>
-            </w:r>
-            <w:proofErr w:type="spellEnd"/>
-            <w:r>
-              <w:rPr>
-                <w:rFonts w:ascii="Calibri" w:hAnsi="Calibri"/>
-              </w:rPr>
-              <w:t xml:space="preserve"> en je ziet de resultaten wat je typt</w:t>
+              <w:t>je komt terecht search.php en je ziet de resultaten wat je typt</w:t>
             </w:r>
           </w:p>
         </w:tc>
@@ -10982,17 +10741,8 @@
                 <w:rFonts w:ascii="Calibri" w:hAnsi="Calibri"/>
                 <w:b/>
               </w:rPr>
-              <w:t xml:space="preserve">Je komt terecht op </w:t>
-            </w:r>
-            <w:proofErr w:type="spellStart"/>
-            <w:r>
-              <w:rPr>
-                <w:rFonts w:ascii="Calibri" w:hAnsi="Calibri"/>
-                <w:b/>
-              </w:rPr>
-              <w:t>search.php</w:t>
-            </w:r>
-            <w:proofErr w:type="spellEnd"/>
+              <w:t>Je komt terecht op search.php</w:t>
+            </w:r>
           </w:p>
           <w:p>
             <w:pPr>
@@ -11069,49 +10819,7 @@
               <w:rPr>
                 <w:rFonts w:ascii="Calibri" w:hAnsi="Calibri"/>
               </w:rPr>
-              <w:t xml:space="preserve">Je komt terecht op </w:t>
-            </w:r>
-            <w:proofErr w:type="spellStart"/>
-            <w:r>
-              <w:rPr>
-                <w:rFonts w:ascii="Calibri" w:hAnsi="Calibri"/>
-              </w:rPr>
-              <w:t>login.php</w:t>
-            </w:r>
-            <w:proofErr w:type="spellEnd"/>
-            <w:r>
-              <w:rPr>
-                <w:rFonts w:ascii="Calibri" w:hAnsi="Calibri"/>
-              </w:rPr>
-              <w:t xml:space="preserve"> eerst inloggen en daarna kom je terecht op </w:t>
-            </w:r>
-            <w:proofErr w:type="spellStart"/>
-            <w:r>
-              <w:rPr>
-                <w:rFonts w:ascii="Calibri" w:hAnsi="Calibri"/>
-              </w:rPr>
-              <w:t>books.php</w:t>
-            </w:r>
-            <w:proofErr w:type="spellEnd"/>
-            <w:r>
-              <w:rPr>
-                <w:rFonts w:ascii="Calibri" w:hAnsi="Calibri"/>
-              </w:rPr>
-              <w:t xml:space="preserve">  (dit ligt eraan of de </w:t>
-            </w:r>
-            <w:proofErr w:type="spellStart"/>
-            <w:r>
-              <w:rPr>
-                <w:rFonts w:ascii="Calibri" w:hAnsi="Calibri"/>
-              </w:rPr>
-              <w:t>session</w:t>
-            </w:r>
-            <w:proofErr w:type="spellEnd"/>
-            <w:r>
-              <w:rPr>
-                <w:rFonts w:ascii="Calibri" w:hAnsi="Calibri"/>
-              </w:rPr>
-              <w:t xml:space="preserve"> al gestart is)</w:t>
+              <w:t>Je komt terecht op login.php eerst inloggen en daarna kom je terecht op books.php  (dit ligt eraan of de session al gestart is)</w:t>
             </w:r>
           </w:p>
         </w:tc>
@@ -11455,21 +11163,12 @@
                 <w:sz w:val="24"/>
               </w:rPr>
             </w:pPr>
-            <w:proofErr w:type="spellStart"/>
             <w:r>
               <w:rPr>
                 <w:b/>
                 <w:sz w:val="24"/>
               </w:rPr>
-              <w:t>Api</w:t>
-            </w:r>
-            <w:proofErr w:type="spellEnd"/>
-            <w:r>
-              <w:rPr>
-                <w:b/>
-                <w:sz w:val="24"/>
-              </w:rPr>
-              <w:t xml:space="preserve"> check </w:t>
+              <w:t xml:space="preserve">Api check </w:t>
             </w:r>
           </w:p>
         </w:tc>
@@ -11544,55 +11243,7 @@
                 <w:rFonts w:ascii="Calibri" w:hAnsi="Calibri"/>
                 <w:b/>
               </w:rPr>
-              <w:t xml:space="preserve">Controleer of de </w:t>
-            </w:r>
-            <w:proofErr w:type="spellStart"/>
-            <w:r>
-              <w:rPr>
-                <w:rFonts w:ascii="Calibri" w:hAnsi="Calibri"/>
-                <w:b/>
-              </w:rPr>
-              <w:t>api</w:t>
-            </w:r>
-            <w:proofErr w:type="spellEnd"/>
-            <w:r>
-              <w:rPr>
-                <w:rFonts w:ascii="Calibri" w:hAnsi="Calibri"/>
-                <w:b/>
-              </w:rPr>
-              <w:t xml:space="preserve"> werkt als een </w:t>
-            </w:r>
-            <w:proofErr w:type="spellStart"/>
-            <w:r>
-              <w:rPr>
-                <w:rFonts w:ascii="Calibri" w:hAnsi="Calibri"/>
-                <w:b/>
-              </w:rPr>
-              <w:t>isbn</w:t>
-            </w:r>
-            <w:proofErr w:type="spellEnd"/>
-            <w:r>
-              <w:rPr>
-                <w:rFonts w:ascii="Calibri" w:hAnsi="Calibri"/>
-                <w:b/>
-              </w:rPr>
-              <w:t xml:space="preserve"> </w:t>
-            </w:r>
-            <w:proofErr w:type="spellStart"/>
-            <w:r>
-              <w:rPr>
-                <w:rFonts w:ascii="Calibri" w:hAnsi="Calibri"/>
-                <w:b/>
-              </w:rPr>
-              <w:t>toevoegd</w:t>
-            </w:r>
-            <w:proofErr w:type="spellEnd"/>
-            <w:r>
-              <w:rPr>
-                <w:rFonts w:ascii="Calibri" w:hAnsi="Calibri"/>
-                <w:b/>
-              </w:rPr>
-              <w:t xml:space="preserve"> als een boek aanmaakt.</w:t>
+              <w:t>Controleer of de api werkt als een isbn toevoegd als een boek aanmaakt.</w:t>
             </w:r>
           </w:p>
         </w:tc>
@@ -11688,14 +11339,7 @@
                 <w:rFonts w:ascii="Calibri" w:hAnsi="Calibri"/>
                 <w:b/>
               </w:rPr>
-              <w:t>Vul in het formulier bij email:</w:t>
-            </w:r>
-            <w:r>
-              <w:rPr>
-                <w:rFonts w:ascii="Calibri" w:hAnsi="Calibri"/>
-                <w:b/>
-              </w:rPr>
-              <w:t xml:space="preserve"> </w:t>
+              <w:t xml:space="preserve">Vul in het formulier bij email: </w:t>
             </w:r>
             <w:hyperlink r:id="rId5" w:history="1">
               <w:r>
@@ -11826,23 +11470,7 @@
                 <w:rFonts w:ascii="Calibri" w:hAnsi="Calibri"/>
                 <w:b/>
               </w:rPr>
-              <w:t xml:space="preserve">bij </w:t>
-            </w:r>
-            <w:proofErr w:type="spellStart"/>
-            <w:r>
-              <w:rPr>
-                <w:rFonts w:ascii="Calibri" w:hAnsi="Calibri"/>
-                <w:b/>
-              </w:rPr>
-              <w:t>Isbn</w:t>
-            </w:r>
-            <w:proofErr w:type="spellEnd"/>
-            <w:r>
-              <w:rPr>
-                <w:rFonts w:ascii="Calibri" w:hAnsi="Calibri"/>
-                <w:b/>
-              </w:rPr>
-              <w:t xml:space="preserve">: </w:t>
+              <w:t xml:space="preserve">bij Isbn: </w:t>
             </w:r>
             <w:r>
               <w:rPr>
@@ -11869,23 +11497,7 @@
                 <w:rFonts w:ascii="Calibri" w:hAnsi="Calibri"/>
                 <w:b/>
               </w:rPr>
-              <w:t xml:space="preserve">klikt weg van de input </w:t>
-            </w:r>
-            <w:proofErr w:type="spellStart"/>
-            <w:r>
-              <w:rPr>
-                <w:rFonts w:ascii="Calibri" w:hAnsi="Calibri"/>
-                <w:b/>
-              </w:rPr>
-              <w:t>isbn</w:t>
-            </w:r>
-            <w:proofErr w:type="spellEnd"/>
-            <w:r>
-              <w:rPr>
-                <w:rFonts w:ascii="Calibri" w:hAnsi="Calibri"/>
-                <w:b/>
-              </w:rPr>
-              <w:t>.</w:t>
+              <w:t>klikt weg van de input isbn.</w:t>
             </w:r>
           </w:p>
         </w:tc>
@@ -11940,21 +11552,7 @@
               <w:rPr>
                 <w:rFonts w:ascii="Calibri" w:hAnsi="Calibri"/>
               </w:rPr>
-              <w:t xml:space="preserve">zodra het </w:t>
-            </w:r>
-            <w:proofErr w:type="spellStart"/>
-            <w:r>
-              <w:rPr>
-                <w:rFonts w:ascii="Calibri" w:hAnsi="Calibri"/>
-              </w:rPr>
-              <w:t>isbn</w:t>
-            </w:r>
-            <w:proofErr w:type="spellEnd"/>
-            <w:r>
-              <w:rPr>
-                <w:rFonts w:ascii="Calibri" w:hAnsi="Calibri"/>
-              </w:rPr>
-              <w:t xml:space="preserve"> is ingevuld da</w:t>
+              <w:t>zodra het isbn is ingevuld da</w:t>
             </w:r>
             <w:r>
               <w:rPr>
@@ -12277,17 +11875,8 @@
                 <w:rFonts w:ascii="Calibri" w:hAnsi="Calibri"/>
                 <w:b/>
               </w:rPr>
-              <w:t xml:space="preserve">Vul in het formulier bij </w:t>
-            </w:r>
-            <w:proofErr w:type="spellStart"/>
-            <w:r>
-              <w:rPr>
-                <w:rFonts w:ascii="Calibri" w:hAnsi="Calibri"/>
-                <w:b/>
-              </w:rPr>
-              <w:t>emai</w:t>
-            </w:r>
-            <w:proofErr w:type="spellEnd"/>
+              <w:t>Vul in het formulier bij emai</w:t>
+            </w:r>
             <w:r>
               <w:rPr>
                 <w:rFonts w:ascii="Calibri" w:hAnsi="Calibri"/>
@@ -12404,14 +11993,12 @@
               </w:rPr>
               <w:t xml:space="preserve">Je komt terecht op </w:t>
             </w:r>
-            <w:proofErr w:type="spellStart"/>
             <w:r>
               <w:rPr>
                 <w:rFonts w:ascii="Calibri" w:hAnsi="Calibri"/>
               </w:rPr>
               <w:t>access_denied.php</w:t>
             </w:r>
-            <w:proofErr w:type="spellEnd"/>
             <w:r>
               <w:rPr>
                 <w:rFonts w:ascii="Calibri" w:hAnsi="Calibri"/>
@@ -12506,7 +12093,6 @@
         <w:docPartUnique/>
       </w:docPartObj>
     </w:sdtPr>
-    <w:sdtEndPr/>
     <w:sdtContent>
       <w:sdt>
         <w:sdtPr>
@@ -12516,7 +12102,6 @@
             <w:docPartUnique/>
           </w:docPartObj>
         </w:sdtPr>
-        <w:sdtEndPr/>
         <w:sdtContent>
           <w:p>
             <w:pPr>
@@ -15196,6 +14781,10 @@
 </file>
 
 <file path=customXml/item1.xml><?xml version="1.0" encoding="utf-8"?>
+<b:Sources xmlns:b="http://schemas.openxmlformats.org/officeDocument/2006/bibliography" xmlns="http://schemas.openxmlformats.org/officeDocument/2006/bibliography" SelectedStyle="\APA.XSL" StyleName="APA"/>
+</file>
+
+<file path=customXml/item2.xml><?xml version="1.0" encoding="utf-8"?>
 <ct:contentTypeSchema xmlns:ct="http://schemas.microsoft.com/office/2006/metadata/contentType" xmlns:ma="http://schemas.microsoft.com/office/2006/metadata/properties/metaAttributes" ct:_="" ma:_="" ma:contentTypeName="Document" ma:contentTypeID="0x010100EE13412984E52347AF8C2F972E4F1DF1" ma:contentTypeVersion="14" ma:contentTypeDescription="Een nieuw document maken." ma:contentTypeScope="" ma:versionID="77dac2c45fe04749919ada8ef28f2fa6">
   <xsd:schema xmlns:xsd="http://www.w3.org/2001/XMLSchema" xmlns:xs="http://www.w3.org/2001/XMLSchema" xmlns:p="http://schemas.microsoft.com/office/2006/metadata/properties" xmlns:ns3="fecb89af-7300-430a-9cbd-f7b303262664" xmlns:ns4="5e5afdb7-b2bc-4507-b3f7-6537fea7ec46" targetNamespace="http://schemas.microsoft.com/office/2006/metadata/properties" ma:root="true" ma:fieldsID="34fcd9b80f99a8803afc77f6f1c15a33" ns3:_="" ns4:_="">
     <xsd:import namespace="fecb89af-7300-430a-9cbd-f7b303262664"/>
@@ -15422,19 +15011,7 @@
 </ct:contentTypeSchema>
 </file>
 
-<file path=customXml/item2.xml><?xml version="1.0" encoding="utf-8"?>
-<b:Sources xmlns:b="http://schemas.openxmlformats.org/officeDocument/2006/bibliography" xmlns="http://schemas.openxmlformats.org/officeDocument/2006/bibliography" SelectedStyle="\APA.XSL" StyleName="APA"/>
-</file>
-
 <file path=customXml/item3.xml><?xml version="1.0" encoding="utf-8"?>
-<p:properties xmlns:p="http://schemas.microsoft.com/office/2006/metadata/properties" xmlns:xsi="http://www.w3.org/2001/XMLSchema-instance" xmlns:pc="http://schemas.microsoft.com/office/infopath/2007/PartnerControls">
-  <documentManagement>
-    <_activity xmlns="fecb89af-7300-430a-9cbd-f7b303262664" xsi:nil="true"/>
-  </documentManagement>
-</p:properties>
-</file>
-
-<file path=customXml/item4.xml><?xml version="1.0" encoding="utf-8"?>
 <?mso-contentType ?>
 <FormTemplates xmlns="http://schemas.microsoft.com/sharepoint/v3/contenttype/forms">
   <Display>DocumentLibraryForm</Display>
@@ -15443,7 +15020,23 @@
 </FormTemplates>
 </file>
 
+<file path=customXml/item4.xml><?xml version="1.0" encoding="utf-8"?>
+<p:properties xmlns:p="http://schemas.microsoft.com/office/2006/metadata/properties" xmlns:xsi="http://www.w3.org/2001/XMLSchema-instance" xmlns:pc="http://schemas.microsoft.com/office/infopath/2007/PartnerControls">
+  <documentManagement>
+    <_activity xmlns="fecb89af-7300-430a-9cbd-f7b303262664" xsi:nil="true"/>
+  </documentManagement>
+</p:properties>
+</file>
+
 <file path=customXml/itemProps1.xml><?xml version="1.0" encoding="utf-8"?>
+<ds:datastoreItem xmlns:ds="http://schemas.openxmlformats.org/officeDocument/2006/customXml" ds:itemID="{DA4CB1A0-097E-4023-8610-4DDEBF8B1FE8}">
+  <ds:schemaRefs>
+    <ds:schemaRef ds:uri="http://schemas.openxmlformats.org/officeDocument/2006/bibliography"/>
+  </ds:schemaRefs>
+</ds:datastoreItem>
+</file>
+
+<file path=customXml/itemProps2.xml><?xml version="1.0" encoding="utf-8"?>
 <ds:datastoreItem xmlns:ds="http://schemas.openxmlformats.org/officeDocument/2006/customXml" ds:itemID="{6236DC06-E099-446F-81BD-3409E03C7F03}">
   <ds:schemaRefs>
     <ds:schemaRef ds:uri="http://schemas.microsoft.com/office/2006/metadata/contentType"/>
@@ -15462,35 +15055,20 @@
 </ds:datastoreItem>
 </file>
 
-<file path=customXml/itemProps2.xml><?xml version="1.0" encoding="utf-8"?>
-<ds:datastoreItem xmlns:ds="http://schemas.openxmlformats.org/officeDocument/2006/customXml" ds:itemID="{DA4CB1A0-097E-4023-8610-4DDEBF8B1FE8}">
+<file path=customXml/itemProps3.xml><?xml version="1.0" encoding="utf-8"?>
+<ds:datastoreItem xmlns:ds="http://schemas.openxmlformats.org/officeDocument/2006/customXml" ds:itemID="{1E216C86-2490-43B1-93D3-D4B52A2B36BA}">
   <ds:schemaRefs>
-    <ds:schemaRef ds:uri="http://schemas.openxmlformats.org/officeDocument/2006/bibliography"/>
-  </ds:schemaRefs>
-</ds:datastoreItem>
-</file>
-
-<file path=customXml/itemProps3.xml><?xml version="1.0" encoding="utf-8"?>
-<ds:datastoreItem xmlns:ds="http://schemas.openxmlformats.org/officeDocument/2006/customXml" ds:itemID="{85E7D57F-50BA-42D7-B356-140D7604077F}">
-  <ds:schemaRefs>
-    <ds:schemaRef ds:uri="http://purl.org/dc/elements/1.1/"/>
-    <ds:schemaRef ds:uri="http://purl.org/dc/terms/"/>
-    <ds:schemaRef ds:uri="fecb89af-7300-430a-9cbd-f7b303262664"/>
-    <ds:schemaRef ds:uri="http://www.w3.org/XML/1998/namespace"/>
-    <ds:schemaRef ds:uri="http://schemas.microsoft.com/office/2006/documentManagement/types"/>
-    <ds:schemaRef ds:uri="http://schemas.microsoft.com/office/infopath/2007/PartnerControls"/>
-    <ds:schemaRef ds:uri="http://schemas.openxmlformats.org/package/2006/metadata/core-properties"/>
-    <ds:schemaRef ds:uri="5e5afdb7-b2bc-4507-b3f7-6537fea7ec46"/>
-    <ds:schemaRef ds:uri="http://schemas.microsoft.com/office/2006/metadata/properties"/>
-    <ds:schemaRef ds:uri="http://purl.org/dc/dcmitype/"/>
+    <ds:schemaRef ds:uri="http://schemas.microsoft.com/sharepoint/v3/contenttype/forms"/>
   </ds:schemaRefs>
 </ds:datastoreItem>
 </file>
 
 <file path=customXml/itemProps4.xml><?xml version="1.0" encoding="utf-8"?>
-<ds:datastoreItem xmlns:ds="http://schemas.openxmlformats.org/officeDocument/2006/customXml" ds:itemID="{1E216C86-2490-43B1-93D3-D4B52A2B36BA}">
+<ds:datastoreItem xmlns:ds="http://schemas.openxmlformats.org/officeDocument/2006/customXml" ds:itemID="{85E7D57F-50BA-42D7-B356-140D7604077F}">
   <ds:schemaRefs>
-    <ds:schemaRef ds:uri="http://schemas.microsoft.com/sharepoint/v3/contenttype/forms"/>
+    <ds:schemaRef ds:uri="http://schemas.microsoft.com/office/2006/metadata/properties"/>
+    <ds:schemaRef ds:uri="http://schemas.microsoft.com/office/infopath/2007/PartnerControls"/>
+    <ds:schemaRef ds:uri="fecb89af-7300-430a-9cbd-f7b303262664"/>
   </ds:schemaRefs>
 </ds:datastoreItem>
 </file>
</xml_diff>